<commit_message>
Add A* theoretical explanation
</commit_message>
<xml_diff>
--- a/documentation/Memòria.docx
+++ b/documentation/Memòria.docx
@@ -28,21 +28,21 @@
       <w:sdtContent>
         <w:p>
           <w:pPr>
-            <w:pStyle w:val="TtuloTDC"/>
+            <w:pStyle w:val="TOCHeading"/>
             <w:rPr>
-              <w:rStyle w:val="Ttulo1Car"/>
+              <w:rStyle w:val="Heading1Char"/>
             </w:rPr>
           </w:pPr>
           <w:r>
             <w:rPr>
-              <w:rStyle w:val="Ttulo1Car"/>
+              <w:rStyle w:val="Heading1Char"/>
             </w:rPr>
             <w:t>Índex</w:t>
           </w:r>
         </w:p>
         <w:p>
           <w:pPr>
-            <w:pStyle w:val="TDC1"/>
+            <w:pStyle w:val="TOC1"/>
             <w:tabs>
               <w:tab w:val="right" w:leader="dot" w:pos="8494"/>
             </w:tabs>
@@ -70,7 +70,7 @@
           <w:hyperlink w:anchor="_Toc104198239" w:history="1">
             <w:r>
               <w:rPr>
-                <w:rStyle w:val="Hipervnculo"/>
+                <w:rStyle w:val="Hyperlink"/>
                 <w:noProof/>
                 <w:lang w:val="ca-ES"/>
               </w:rPr>
@@ -128,7 +128,7 @@
         </w:p>
         <w:p>
           <w:pPr>
-            <w:pStyle w:val="TDC1"/>
+            <w:pStyle w:val="TOC1"/>
             <w:tabs>
               <w:tab w:val="right" w:leader="dot" w:pos="8494"/>
             </w:tabs>
@@ -139,7 +139,7 @@
           <w:hyperlink w:anchor="_Toc104198240" w:history="1">
             <w:r>
               <w:rPr>
-                <w:rStyle w:val="Hipervnculo"/>
+                <w:rStyle w:val="Hyperlink"/>
                 <w:noProof/>
                 <w:lang w:val="ca-ES"/>
               </w:rPr>
@@ -197,7 +197,7 @@
         </w:p>
         <w:p>
           <w:pPr>
-            <w:pStyle w:val="TDC2"/>
+            <w:pStyle w:val="TOC2"/>
             <w:tabs>
               <w:tab w:val="right" w:leader="dot" w:pos="8494"/>
             </w:tabs>
@@ -208,7 +208,7 @@
           <w:hyperlink w:anchor="_Toc104198241" w:history="1">
             <w:r>
               <w:rPr>
-                <w:rStyle w:val="Hipervnculo"/>
+                <w:rStyle w:val="Hyperlink"/>
                 <w:noProof/>
                 <w:lang w:val="ca-ES"/>
               </w:rPr>
@@ -266,7 +266,7 @@
         </w:p>
         <w:p>
           <w:pPr>
-            <w:pStyle w:val="TDC2"/>
+            <w:pStyle w:val="TOC2"/>
             <w:tabs>
               <w:tab w:val="right" w:leader="dot" w:pos="8494"/>
             </w:tabs>
@@ -277,7 +277,7 @@
           <w:hyperlink w:anchor="_Toc104198242" w:history="1">
             <w:r>
               <w:rPr>
-                <w:rStyle w:val="Hipervnculo"/>
+                <w:rStyle w:val="Hyperlink"/>
                 <w:noProof/>
                 <w:lang w:val="ca-ES"/>
               </w:rPr>
@@ -335,7 +335,7 @@
         </w:p>
         <w:p>
           <w:pPr>
-            <w:pStyle w:val="TDC1"/>
+            <w:pStyle w:val="TOC1"/>
             <w:tabs>
               <w:tab w:val="right" w:leader="dot" w:pos="8494"/>
             </w:tabs>
@@ -346,7 +346,7 @@
           <w:hyperlink w:anchor="_Toc104198243" w:history="1">
             <w:r>
               <w:rPr>
-                <w:rStyle w:val="Hipervnculo"/>
+                <w:rStyle w:val="Hyperlink"/>
                 <w:noProof/>
                 <w:lang w:val="ca-ES"/>
               </w:rPr>
@@ -404,7 +404,7 @@
         </w:p>
         <w:p>
           <w:pPr>
-            <w:pStyle w:val="TDC1"/>
+            <w:pStyle w:val="TOC1"/>
             <w:tabs>
               <w:tab w:val="right" w:leader="dot" w:pos="8494"/>
             </w:tabs>
@@ -415,7 +415,7 @@
           <w:hyperlink w:anchor="_Toc104198244" w:history="1">
             <w:r>
               <w:rPr>
-                <w:rStyle w:val="Hipervnculo"/>
+                <w:rStyle w:val="Hyperlink"/>
                 <w:noProof/>
                 <w:lang w:val="ca-ES"/>
               </w:rPr>
@@ -473,7 +473,7 @@
         </w:p>
         <w:p>
           <w:pPr>
-            <w:pStyle w:val="TDC1"/>
+            <w:pStyle w:val="TOC1"/>
             <w:tabs>
               <w:tab w:val="right" w:leader="dot" w:pos="8494"/>
             </w:tabs>
@@ -484,7 +484,7 @@
           <w:hyperlink w:anchor="_Toc104198245" w:history="1">
             <w:r>
               <w:rPr>
-                <w:rStyle w:val="Hipervnculo"/>
+                <w:rStyle w:val="Hyperlink"/>
                 <w:noProof/>
                 <w:lang w:val="ca-ES"/>
               </w:rPr>
@@ -554,206 +554,206 @@
     </w:sdt>
     <w:p>
       <w:pPr>
-        <w:pStyle w:val="Ttulo1"/>
-        <w:rPr>
-          <w:lang w:val="ca-ES"/>
-        </w:rPr>
-      </w:pPr>
-    </w:p>
-    <w:p>
-      <w:pPr>
-        <w:rPr>
-          <w:lang w:val="ca-ES"/>
-        </w:rPr>
-      </w:pPr>
-    </w:p>
-    <w:p>
-      <w:pPr>
-        <w:rPr>
-          <w:lang w:val="ca-ES"/>
-        </w:rPr>
-      </w:pPr>
-    </w:p>
-    <w:p>
-      <w:pPr>
-        <w:rPr>
-          <w:lang w:val="ca-ES"/>
-        </w:rPr>
-      </w:pPr>
-    </w:p>
-    <w:p>
-      <w:pPr>
-        <w:rPr>
-          <w:lang w:val="ca-ES"/>
-        </w:rPr>
-      </w:pPr>
-    </w:p>
-    <w:p>
-      <w:pPr>
-        <w:rPr>
-          <w:lang w:val="ca-ES"/>
-        </w:rPr>
-      </w:pPr>
-    </w:p>
-    <w:p>
-      <w:pPr>
-        <w:rPr>
-          <w:lang w:val="ca-ES"/>
-        </w:rPr>
-      </w:pPr>
-    </w:p>
-    <w:p>
-      <w:pPr>
-        <w:rPr>
-          <w:lang w:val="ca-ES"/>
-        </w:rPr>
-      </w:pPr>
-    </w:p>
-    <w:p>
-      <w:pPr>
-        <w:rPr>
-          <w:lang w:val="ca-ES"/>
-        </w:rPr>
-      </w:pPr>
-    </w:p>
-    <w:p>
-      <w:pPr>
-        <w:rPr>
-          <w:lang w:val="ca-ES"/>
-        </w:rPr>
-      </w:pPr>
-    </w:p>
-    <w:p>
-      <w:pPr>
-        <w:rPr>
-          <w:lang w:val="ca-ES"/>
-        </w:rPr>
-      </w:pPr>
-    </w:p>
-    <w:p>
-      <w:pPr>
-        <w:rPr>
-          <w:lang w:val="ca-ES"/>
-        </w:rPr>
-      </w:pPr>
-    </w:p>
-    <w:p>
-      <w:pPr>
-        <w:rPr>
-          <w:lang w:val="ca-ES"/>
-        </w:rPr>
-      </w:pPr>
-    </w:p>
-    <w:p>
-      <w:pPr>
-        <w:rPr>
-          <w:lang w:val="ca-ES"/>
-        </w:rPr>
-      </w:pPr>
-    </w:p>
-    <w:p>
-      <w:pPr>
-        <w:rPr>
-          <w:lang w:val="ca-ES"/>
-        </w:rPr>
-      </w:pPr>
-    </w:p>
-    <w:p>
-      <w:pPr>
-        <w:rPr>
-          <w:lang w:val="ca-ES"/>
-        </w:rPr>
-      </w:pPr>
-    </w:p>
-    <w:p>
-      <w:pPr>
-        <w:rPr>
-          <w:lang w:val="ca-ES"/>
-        </w:rPr>
-      </w:pPr>
-    </w:p>
-    <w:p>
-      <w:pPr>
-        <w:rPr>
-          <w:lang w:val="ca-ES"/>
-        </w:rPr>
-      </w:pPr>
-    </w:p>
-    <w:p>
-      <w:pPr>
-        <w:rPr>
-          <w:lang w:val="ca-ES"/>
-        </w:rPr>
-      </w:pPr>
-    </w:p>
-    <w:p>
-      <w:pPr>
-        <w:rPr>
-          <w:lang w:val="ca-ES"/>
-        </w:rPr>
-      </w:pPr>
-    </w:p>
-    <w:p>
-      <w:pPr>
-        <w:rPr>
-          <w:lang w:val="ca-ES"/>
-        </w:rPr>
-      </w:pPr>
-    </w:p>
-    <w:p>
-      <w:pPr>
-        <w:rPr>
-          <w:lang w:val="ca-ES"/>
-        </w:rPr>
-      </w:pPr>
-    </w:p>
-    <w:p>
-      <w:pPr>
-        <w:rPr>
-          <w:lang w:val="ca-ES"/>
-        </w:rPr>
-      </w:pPr>
-    </w:p>
-    <w:p>
-      <w:pPr>
-        <w:rPr>
-          <w:lang w:val="ca-ES"/>
-        </w:rPr>
-      </w:pPr>
-    </w:p>
-    <w:p>
-      <w:pPr>
-        <w:rPr>
-          <w:lang w:val="ca-ES"/>
-        </w:rPr>
-      </w:pPr>
-    </w:p>
-    <w:p>
-      <w:pPr>
-        <w:pStyle w:val="Ttulo1"/>
-        <w:rPr>
-          <w:lang w:val="ca-ES"/>
-        </w:rPr>
-      </w:pPr>
-    </w:p>
-    <w:p>
-      <w:pPr>
-        <w:pStyle w:val="Ttulo1"/>
-        <w:rPr>
-          <w:lang w:val="ca-ES"/>
-        </w:rPr>
-      </w:pPr>
-    </w:p>
-    <w:p>
-      <w:pPr>
-        <w:rPr>
-          <w:lang w:val="ca-ES"/>
-        </w:rPr>
-      </w:pPr>
-    </w:p>
-    <w:p>
-      <w:pPr>
-        <w:pStyle w:val="Ttulo1"/>
+        <w:pStyle w:val="Heading1"/>
+        <w:rPr>
+          <w:lang w:val="ca-ES"/>
+        </w:rPr>
+      </w:pPr>
+    </w:p>
+    <w:p>
+      <w:pPr>
+        <w:rPr>
+          <w:lang w:val="ca-ES"/>
+        </w:rPr>
+      </w:pPr>
+    </w:p>
+    <w:p>
+      <w:pPr>
+        <w:rPr>
+          <w:lang w:val="ca-ES"/>
+        </w:rPr>
+      </w:pPr>
+    </w:p>
+    <w:p>
+      <w:pPr>
+        <w:rPr>
+          <w:lang w:val="ca-ES"/>
+        </w:rPr>
+      </w:pPr>
+    </w:p>
+    <w:p>
+      <w:pPr>
+        <w:rPr>
+          <w:lang w:val="ca-ES"/>
+        </w:rPr>
+      </w:pPr>
+    </w:p>
+    <w:p>
+      <w:pPr>
+        <w:rPr>
+          <w:lang w:val="ca-ES"/>
+        </w:rPr>
+      </w:pPr>
+    </w:p>
+    <w:p>
+      <w:pPr>
+        <w:rPr>
+          <w:lang w:val="ca-ES"/>
+        </w:rPr>
+      </w:pPr>
+    </w:p>
+    <w:p>
+      <w:pPr>
+        <w:rPr>
+          <w:lang w:val="ca-ES"/>
+        </w:rPr>
+      </w:pPr>
+    </w:p>
+    <w:p>
+      <w:pPr>
+        <w:rPr>
+          <w:lang w:val="ca-ES"/>
+        </w:rPr>
+      </w:pPr>
+    </w:p>
+    <w:p>
+      <w:pPr>
+        <w:rPr>
+          <w:lang w:val="ca-ES"/>
+        </w:rPr>
+      </w:pPr>
+    </w:p>
+    <w:p>
+      <w:pPr>
+        <w:rPr>
+          <w:lang w:val="ca-ES"/>
+        </w:rPr>
+      </w:pPr>
+    </w:p>
+    <w:p>
+      <w:pPr>
+        <w:rPr>
+          <w:lang w:val="ca-ES"/>
+        </w:rPr>
+      </w:pPr>
+    </w:p>
+    <w:p>
+      <w:pPr>
+        <w:rPr>
+          <w:lang w:val="ca-ES"/>
+        </w:rPr>
+      </w:pPr>
+    </w:p>
+    <w:p>
+      <w:pPr>
+        <w:rPr>
+          <w:lang w:val="ca-ES"/>
+        </w:rPr>
+      </w:pPr>
+    </w:p>
+    <w:p>
+      <w:pPr>
+        <w:rPr>
+          <w:lang w:val="ca-ES"/>
+        </w:rPr>
+      </w:pPr>
+    </w:p>
+    <w:p>
+      <w:pPr>
+        <w:rPr>
+          <w:lang w:val="ca-ES"/>
+        </w:rPr>
+      </w:pPr>
+    </w:p>
+    <w:p>
+      <w:pPr>
+        <w:rPr>
+          <w:lang w:val="ca-ES"/>
+        </w:rPr>
+      </w:pPr>
+    </w:p>
+    <w:p>
+      <w:pPr>
+        <w:rPr>
+          <w:lang w:val="ca-ES"/>
+        </w:rPr>
+      </w:pPr>
+    </w:p>
+    <w:p>
+      <w:pPr>
+        <w:rPr>
+          <w:lang w:val="ca-ES"/>
+        </w:rPr>
+      </w:pPr>
+    </w:p>
+    <w:p>
+      <w:pPr>
+        <w:rPr>
+          <w:lang w:val="ca-ES"/>
+        </w:rPr>
+      </w:pPr>
+    </w:p>
+    <w:p>
+      <w:pPr>
+        <w:rPr>
+          <w:lang w:val="ca-ES"/>
+        </w:rPr>
+      </w:pPr>
+    </w:p>
+    <w:p>
+      <w:pPr>
+        <w:rPr>
+          <w:lang w:val="ca-ES"/>
+        </w:rPr>
+      </w:pPr>
+    </w:p>
+    <w:p>
+      <w:pPr>
+        <w:rPr>
+          <w:lang w:val="ca-ES"/>
+        </w:rPr>
+      </w:pPr>
+    </w:p>
+    <w:p>
+      <w:pPr>
+        <w:rPr>
+          <w:lang w:val="ca-ES"/>
+        </w:rPr>
+      </w:pPr>
+    </w:p>
+    <w:p>
+      <w:pPr>
+        <w:rPr>
+          <w:lang w:val="ca-ES"/>
+        </w:rPr>
+      </w:pPr>
+    </w:p>
+    <w:p>
+      <w:pPr>
+        <w:pStyle w:val="Heading1"/>
+        <w:rPr>
+          <w:lang w:val="ca-ES"/>
+        </w:rPr>
+      </w:pPr>
+    </w:p>
+    <w:p>
+      <w:pPr>
+        <w:pStyle w:val="Heading1"/>
+        <w:rPr>
+          <w:lang w:val="ca-ES"/>
+        </w:rPr>
+      </w:pPr>
+    </w:p>
+    <w:p>
+      <w:pPr>
+        <w:rPr>
+          <w:lang w:val="ca-ES"/>
+        </w:rPr>
+      </w:pPr>
+    </w:p>
+    <w:p>
+      <w:pPr>
+        <w:pStyle w:val="Heading1"/>
         <w:rPr>
           <w:lang w:val="ca-ES"/>
         </w:rPr>
@@ -827,7 +827,7 @@
     </w:p>
     <w:p>
       <w:pPr>
-        <w:pStyle w:val="Ttulo2"/>
+        <w:pStyle w:val="Heading2"/>
         <w:rPr>
           <w:lang w:val="ca-ES"/>
         </w:rPr>
@@ -841,15 +841,1214 @@
     </w:p>
     <w:p>
       <w:pPr>
+        <w:rPr>
+          <w:lang w:val="ca-ES"/>
+        </w:rPr>
+      </w:pPr>
+    </w:p>
+    <w:p>
+      <w:pPr>
         <w:jc w:val="both"/>
-        <w:rPr>
-          <w:lang w:val="ca-ES"/>
-        </w:rPr>
-      </w:pPr>
+      </w:pPr>
+      <w:r>
+        <w:t xml:space="preserve">L’A* </w:t>
+      </w:r>
+      <w:proofErr w:type="spellStart"/>
+      <w:r>
+        <w:t>és</w:t>
+      </w:r>
+      <w:proofErr w:type="spellEnd"/>
+      <w:r>
+        <w:t xml:space="preserve">, </w:t>
+      </w:r>
+      <w:proofErr w:type="spellStart"/>
+      <w:r>
+        <w:t>avui</w:t>
+      </w:r>
+      <w:proofErr w:type="spellEnd"/>
+      <w:r>
+        <w:t xml:space="preserve"> en </w:t>
+      </w:r>
+      <w:proofErr w:type="spellStart"/>
+      <w:r>
+        <w:t>dia</w:t>
+      </w:r>
+      <w:proofErr w:type="spellEnd"/>
+      <w:r>
+        <w:t xml:space="preserve">, </w:t>
+      </w:r>
+      <w:proofErr w:type="spellStart"/>
+      <w:r>
+        <w:t>l’algorisme</w:t>
+      </w:r>
+      <w:proofErr w:type="spellEnd"/>
+      <w:r>
+        <w:t xml:space="preserve"> per </w:t>
+      </w:r>
+      <w:proofErr w:type="spellStart"/>
+      <w:r>
+        <w:t>excel·lència</w:t>
+      </w:r>
+      <w:proofErr w:type="spellEnd"/>
+      <w:r>
+        <w:t xml:space="preserve"> en el </w:t>
+      </w:r>
+      <w:proofErr w:type="spellStart"/>
+      <w:r>
+        <w:t>camp</w:t>
+      </w:r>
+      <w:proofErr w:type="spellEnd"/>
+      <w:r>
+        <w:t xml:space="preserve"> del </w:t>
+      </w:r>
+      <w:proofErr w:type="spellStart"/>
+      <w:r>
+        <w:t>pathfinding</w:t>
+      </w:r>
+      <w:proofErr w:type="spellEnd"/>
+      <w:r>
+        <w:t xml:space="preserve"> (ja </w:t>
+      </w:r>
+      <w:proofErr w:type="spellStart"/>
+      <w:r>
+        <w:t>sigui</w:t>
+      </w:r>
+      <w:proofErr w:type="spellEnd"/>
+      <w:r>
+        <w:t xml:space="preserve"> en </w:t>
+      </w:r>
+      <w:proofErr w:type="spellStart"/>
+      <w:r>
+        <w:t>grafs</w:t>
+      </w:r>
+      <w:proofErr w:type="spellEnd"/>
+      <w:r>
+        <w:t xml:space="preserve">, </w:t>
+      </w:r>
+      <w:proofErr w:type="spellStart"/>
+      <w:r>
+        <w:t>laberints</w:t>
+      </w:r>
+      <w:proofErr w:type="spellEnd"/>
+      <w:r>
+        <w:t xml:space="preserve">, </w:t>
+      </w:r>
+      <w:proofErr w:type="spellStart"/>
+      <w:r>
+        <w:t>mapes</w:t>
+      </w:r>
+      <w:proofErr w:type="spellEnd"/>
+      <w:r>
+        <w:t xml:space="preserve"> de </w:t>
+      </w:r>
+      <w:proofErr w:type="spellStart"/>
+      <w:r>
+        <w:t>jocs</w:t>
+      </w:r>
+      <w:proofErr w:type="spellEnd"/>
+      <w:r>
+        <w:t xml:space="preserve">...): </w:t>
+      </w:r>
+      <w:proofErr w:type="spellStart"/>
+      <w:r>
+        <w:t>òptim</w:t>
+      </w:r>
+      <w:proofErr w:type="spellEnd"/>
+      <w:r>
+        <w:t xml:space="preserve"> i </w:t>
+      </w:r>
+      <w:proofErr w:type="spellStart"/>
+      <w:r>
+        <w:t>ens</w:t>
+      </w:r>
+      <w:proofErr w:type="spellEnd"/>
+      <w:r>
+        <w:t xml:space="preserve"> </w:t>
+      </w:r>
+      <w:proofErr w:type="spellStart"/>
+      <w:r>
+        <w:t>assegura</w:t>
+      </w:r>
+      <w:proofErr w:type="spellEnd"/>
+      <w:r>
+        <w:t xml:space="preserve"> </w:t>
+      </w:r>
+      <w:proofErr w:type="spellStart"/>
+      <w:r>
+        <w:t>sempre</w:t>
+      </w:r>
+      <w:proofErr w:type="spellEnd"/>
+      <w:r>
+        <w:t xml:space="preserve"> </w:t>
+      </w:r>
+      <w:proofErr w:type="spellStart"/>
+      <w:r>
+        <w:t>trobar</w:t>
+      </w:r>
+      <w:proofErr w:type="spellEnd"/>
+      <w:r>
+        <w:t xml:space="preserve"> la </w:t>
+      </w:r>
+      <w:proofErr w:type="spellStart"/>
+      <w:r>
+        <w:t>millor</w:t>
+      </w:r>
+      <w:proofErr w:type="spellEnd"/>
+      <w:r>
+        <w:t xml:space="preserve"> </w:t>
+      </w:r>
+      <w:proofErr w:type="spellStart"/>
+      <w:r>
+        <w:t>solució</w:t>
+      </w:r>
+      <w:proofErr w:type="spellEnd"/>
+      <w:r>
+        <w:t>.</w:t>
+      </w:r>
     </w:p>
     <w:p>
       <w:pPr>
         <w:jc w:val="both"/>
+      </w:pPr>
+    </w:p>
+    <w:p>
+      <w:pPr>
+        <w:jc w:val="both"/>
+      </w:pPr>
+      <w:proofErr w:type="spellStart"/>
+      <w:r>
+        <w:t>És</w:t>
+      </w:r>
+      <w:proofErr w:type="spellEnd"/>
+      <w:r>
+        <w:t xml:space="preserve"> </w:t>
+      </w:r>
+      <w:proofErr w:type="spellStart"/>
+      <w:r>
+        <w:t>l’equivalent</w:t>
+      </w:r>
+      <w:proofErr w:type="spellEnd"/>
+      <w:r>
+        <w:t xml:space="preserve"> al </w:t>
+      </w:r>
+      <w:proofErr w:type="spellStart"/>
+      <w:r>
+        <w:t>Djikstra</w:t>
+      </w:r>
+      <w:proofErr w:type="spellEnd"/>
+      <w:r>
+        <w:t xml:space="preserve"> </w:t>
+      </w:r>
+      <w:proofErr w:type="spellStart"/>
+      <w:r>
+        <w:t>però</w:t>
+      </w:r>
+      <w:proofErr w:type="spellEnd"/>
+      <w:r>
+        <w:t xml:space="preserve"> en una </w:t>
+      </w:r>
+      <w:proofErr w:type="spellStart"/>
+      <w:r>
+        <w:t>versió</w:t>
+      </w:r>
+      <w:proofErr w:type="spellEnd"/>
+      <w:r>
+        <w:t xml:space="preserve"> informada: en </w:t>
+      </w:r>
+      <w:proofErr w:type="spellStart"/>
+      <w:r>
+        <w:t>l’A</w:t>
+      </w:r>
+      <w:proofErr w:type="spellEnd"/>
+      <w:r>
+        <w:t xml:space="preserve">*, la heurística </w:t>
+      </w:r>
+      <w:proofErr w:type="spellStart"/>
+      <w:r>
+        <w:t>ens</w:t>
+      </w:r>
+      <w:proofErr w:type="spellEnd"/>
+      <w:r>
+        <w:t xml:space="preserve"> </w:t>
+      </w:r>
+      <w:proofErr w:type="spellStart"/>
+      <w:r>
+        <w:t>serveix</w:t>
+      </w:r>
+      <w:proofErr w:type="spellEnd"/>
+      <w:r>
+        <w:t xml:space="preserve"> per determinar el </w:t>
+      </w:r>
+      <w:proofErr w:type="spellStart"/>
+      <w:r>
+        <w:t>camí</w:t>
+      </w:r>
+      <w:proofErr w:type="spellEnd"/>
+      <w:r>
+        <w:t xml:space="preserve"> a explorar (</w:t>
+      </w:r>
+      <w:proofErr w:type="spellStart"/>
+      <w:r>
+        <w:t>quin</w:t>
+      </w:r>
+      <w:proofErr w:type="spellEnd"/>
+      <w:r>
+        <w:t xml:space="preserve"> </w:t>
+      </w:r>
+      <w:proofErr w:type="spellStart"/>
+      <w:r>
+        <w:t>dels</w:t>
+      </w:r>
+      <w:proofErr w:type="spellEnd"/>
+      <w:r>
+        <w:t xml:space="preserve"> </w:t>
+      </w:r>
+      <w:proofErr w:type="spellStart"/>
+      <w:r>
+        <w:t>nodes</w:t>
+      </w:r>
+      <w:proofErr w:type="spellEnd"/>
+      <w:r>
+        <w:t xml:space="preserve"> que es poden explorar a </w:t>
+      </w:r>
+      <w:proofErr w:type="spellStart"/>
+      <w:r>
+        <w:t>continuació</w:t>
+      </w:r>
+      <w:proofErr w:type="spellEnd"/>
+      <w:r>
+        <w:t xml:space="preserve"> té </w:t>
+      </w:r>
+      <w:proofErr w:type="spellStart"/>
+      <w:r>
+        <w:t>millor</w:t>
+      </w:r>
+      <w:proofErr w:type="spellEnd"/>
+      <w:r>
+        <w:t xml:space="preserve"> pinta </w:t>
+      </w:r>
+      <w:proofErr w:type="spellStart"/>
+      <w:r>
+        <w:t>perquè</w:t>
+      </w:r>
+      <w:proofErr w:type="spellEnd"/>
+      <w:r>
+        <w:t xml:space="preserve"> </w:t>
+      </w:r>
+      <w:proofErr w:type="spellStart"/>
+      <w:r>
+        <w:t>sigui</w:t>
+      </w:r>
+      <w:proofErr w:type="spellEnd"/>
+      <w:r>
+        <w:t xml:space="preserve"> el </w:t>
+      </w:r>
+      <w:proofErr w:type="spellStart"/>
+      <w:r>
+        <w:t>següent</w:t>
+      </w:r>
+      <w:proofErr w:type="spellEnd"/>
+      <w:r>
+        <w:t xml:space="preserve"> a ser </w:t>
+      </w:r>
+      <w:proofErr w:type="spellStart"/>
+      <w:r>
+        <w:t>explorat</w:t>
+      </w:r>
+      <w:proofErr w:type="spellEnd"/>
+      <w:r>
+        <w:t xml:space="preserve">). La heurística </w:t>
+      </w:r>
+      <w:proofErr w:type="spellStart"/>
+      <w:r>
+        <w:t>és</w:t>
+      </w:r>
+      <w:proofErr w:type="spellEnd"/>
+      <w:r>
+        <w:t xml:space="preserve"> el que fa que </w:t>
+      </w:r>
+      <w:proofErr w:type="spellStart"/>
+      <w:r>
+        <w:t>aquest</w:t>
+      </w:r>
+      <w:proofErr w:type="spellEnd"/>
+      <w:r>
+        <w:t xml:space="preserve"> </w:t>
+      </w:r>
+      <w:proofErr w:type="spellStart"/>
+      <w:r>
+        <w:t>algorisme</w:t>
+      </w:r>
+      <w:proofErr w:type="spellEnd"/>
+      <w:r>
+        <w:t xml:space="preserve"> </w:t>
+      </w:r>
+      <w:proofErr w:type="spellStart"/>
+      <w:r>
+        <w:t>sigui</w:t>
+      </w:r>
+      <w:proofErr w:type="spellEnd"/>
+      <w:r>
+        <w:t xml:space="preserve"> </w:t>
+      </w:r>
+      <w:proofErr w:type="spellStart"/>
+      <w:r>
+        <w:t>molt</w:t>
+      </w:r>
+      <w:proofErr w:type="spellEnd"/>
+      <w:r>
+        <w:t xml:space="preserve"> </w:t>
+      </w:r>
+      <w:proofErr w:type="spellStart"/>
+      <w:r>
+        <w:t>més</w:t>
+      </w:r>
+      <w:proofErr w:type="spellEnd"/>
+      <w:r>
+        <w:t xml:space="preserve"> </w:t>
+      </w:r>
+      <w:proofErr w:type="spellStart"/>
+      <w:r>
+        <w:t>òptim</w:t>
+      </w:r>
+      <w:proofErr w:type="spellEnd"/>
+      <w:r>
+        <w:t xml:space="preserve"> que el </w:t>
+      </w:r>
+      <w:proofErr w:type="spellStart"/>
+      <w:r>
+        <w:t>Djikstra</w:t>
+      </w:r>
+      <w:proofErr w:type="spellEnd"/>
+      <w:r>
+        <w:t xml:space="preserve">, ja que no </w:t>
+      </w:r>
+      <w:proofErr w:type="spellStart"/>
+      <w:r>
+        <w:t>ens</w:t>
+      </w:r>
+      <w:proofErr w:type="spellEnd"/>
+      <w:r>
+        <w:t xml:space="preserve"> cal explorar totes les </w:t>
+      </w:r>
+      <w:proofErr w:type="spellStart"/>
+      <w:r>
+        <w:t>possibilitats</w:t>
+      </w:r>
+      <w:proofErr w:type="spellEnd"/>
+      <w:r>
+        <w:t xml:space="preserve">, </w:t>
+      </w:r>
+      <w:proofErr w:type="spellStart"/>
+      <w:r>
+        <w:t>sinó</w:t>
+      </w:r>
+      <w:proofErr w:type="spellEnd"/>
+      <w:r>
+        <w:t xml:space="preserve"> que </w:t>
+      </w:r>
+      <w:proofErr w:type="spellStart"/>
+      <w:r>
+        <w:t>sempre</w:t>
+      </w:r>
+      <w:proofErr w:type="spellEnd"/>
+      <w:r>
+        <w:t xml:space="preserve"> </w:t>
+      </w:r>
+      <w:proofErr w:type="spellStart"/>
+      <w:r>
+        <w:t>agafarem</w:t>
+      </w:r>
+      <w:proofErr w:type="spellEnd"/>
+      <w:r>
+        <w:t xml:space="preserve"> la que </w:t>
+      </w:r>
+      <w:proofErr w:type="spellStart"/>
+      <w:r>
+        <w:t>creiem</w:t>
+      </w:r>
+      <w:proofErr w:type="spellEnd"/>
+      <w:r>
+        <w:t xml:space="preserve"> que es </w:t>
+      </w:r>
+      <w:proofErr w:type="spellStart"/>
+      <w:r>
+        <w:t>millor</w:t>
+      </w:r>
+      <w:proofErr w:type="spellEnd"/>
+      <w:r>
+        <w:t xml:space="preserve"> en un </w:t>
+      </w:r>
+      <w:proofErr w:type="spellStart"/>
+      <w:r>
+        <w:t>moment</w:t>
+      </w:r>
+      <w:proofErr w:type="spellEnd"/>
+      <w:r>
+        <w:t xml:space="preserve"> </w:t>
+      </w:r>
+      <w:proofErr w:type="spellStart"/>
+      <w:r>
+        <w:t>donat</w:t>
+      </w:r>
+      <w:proofErr w:type="spellEnd"/>
+      <w:r>
+        <w:t>.</w:t>
+      </w:r>
+    </w:p>
+    <w:p>
+      <w:pPr>
+        <w:jc w:val="both"/>
+      </w:pPr>
+    </w:p>
+    <w:p>
+      <w:pPr>
+        <w:jc w:val="both"/>
+      </w:pPr>
+      <w:r>
+        <w:t xml:space="preserve">Per </w:t>
+      </w:r>
+      <w:proofErr w:type="spellStart"/>
+      <w:r>
+        <w:t>suposat</w:t>
+      </w:r>
+      <w:proofErr w:type="spellEnd"/>
+      <w:r>
+        <w:t xml:space="preserve"> en </w:t>
+      </w:r>
+      <w:proofErr w:type="spellStart"/>
+      <w:r>
+        <w:t>l’espai</w:t>
+      </w:r>
+      <w:proofErr w:type="spellEnd"/>
+      <w:r>
+        <w:t xml:space="preserve"> que </w:t>
+      </w:r>
+      <w:proofErr w:type="spellStart"/>
+      <w:r>
+        <w:t>estiguem</w:t>
+      </w:r>
+      <w:proofErr w:type="spellEnd"/>
+      <w:r>
+        <w:t xml:space="preserve"> </w:t>
+      </w:r>
+      <w:proofErr w:type="spellStart"/>
+      <w:r>
+        <w:t>explorant</w:t>
+      </w:r>
+      <w:proofErr w:type="spellEnd"/>
+      <w:r>
+        <w:t xml:space="preserve"> </w:t>
+      </w:r>
+      <w:proofErr w:type="spellStart"/>
+      <w:r>
+        <w:t>s’ha</w:t>
+      </w:r>
+      <w:proofErr w:type="spellEnd"/>
+      <w:r>
+        <w:t xml:space="preserve"> de poder definir una heurística, que en el </w:t>
+      </w:r>
+      <w:proofErr w:type="spellStart"/>
+      <w:r>
+        <w:t>cas</w:t>
+      </w:r>
+      <w:proofErr w:type="spellEnd"/>
+      <w:r>
+        <w:t xml:space="preserve"> </w:t>
+      </w:r>
+      <w:proofErr w:type="spellStart"/>
+      <w:r>
+        <w:t>de l</w:t>
+      </w:r>
+      <w:proofErr w:type="spellEnd"/>
+      <w:r>
+        <w:t xml:space="preserve">’A* </w:t>
+      </w:r>
+      <w:proofErr w:type="spellStart"/>
+      <w:r>
+        <w:t>és</w:t>
+      </w:r>
+      <w:proofErr w:type="spellEnd"/>
+      <w:r>
+        <w:t xml:space="preserve"> una mesura per saber de forma aproximada </w:t>
+      </w:r>
+      <w:proofErr w:type="spellStart"/>
+      <w:r>
+        <w:t>com</w:t>
+      </w:r>
+      <w:proofErr w:type="spellEnd"/>
+      <w:r>
+        <w:t xml:space="preserve"> de </w:t>
+      </w:r>
+      <w:proofErr w:type="spellStart"/>
+      <w:r>
+        <w:t>llunyà</w:t>
+      </w:r>
+      <w:proofErr w:type="spellEnd"/>
+      <w:r>
+        <w:t xml:space="preserve"> </w:t>
+      </w:r>
+      <w:proofErr w:type="spellStart"/>
+      <w:r>
+        <w:t>ens</w:t>
+      </w:r>
+      <w:proofErr w:type="spellEnd"/>
+      <w:r>
+        <w:t xml:space="preserve"> queda el </w:t>
+      </w:r>
+      <w:proofErr w:type="spellStart"/>
+      <w:r>
+        <w:t>node</w:t>
+      </w:r>
+      <w:proofErr w:type="spellEnd"/>
+      <w:r>
+        <w:t xml:space="preserve"> </w:t>
+      </w:r>
+      <w:proofErr w:type="spellStart"/>
+      <w:r>
+        <w:t>objectiu</w:t>
+      </w:r>
+      <w:proofErr w:type="spellEnd"/>
+      <w:r>
+        <w:t xml:space="preserve">. En el </w:t>
+      </w:r>
+      <w:proofErr w:type="spellStart"/>
+      <w:r>
+        <w:t>cas</w:t>
+      </w:r>
+      <w:proofErr w:type="spellEnd"/>
+      <w:r>
+        <w:t xml:space="preserve"> que no </w:t>
+      </w:r>
+      <w:proofErr w:type="spellStart"/>
+      <w:r>
+        <w:t>tinguem</w:t>
+      </w:r>
+      <w:proofErr w:type="spellEnd"/>
+      <w:r>
+        <w:t xml:space="preserve"> manera de determinar </w:t>
+      </w:r>
+      <w:proofErr w:type="spellStart"/>
+      <w:r>
+        <w:t>algun</w:t>
+      </w:r>
+      <w:proofErr w:type="spellEnd"/>
+      <w:r>
+        <w:t xml:space="preserve"> </w:t>
+      </w:r>
+      <w:proofErr w:type="spellStart"/>
+      <w:r>
+        <w:t>tipus</w:t>
+      </w:r>
+      <w:proofErr w:type="spellEnd"/>
+      <w:r>
+        <w:t xml:space="preserve"> de </w:t>
+      </w:r>
+      <w:proofErr w:type="spellStart"/>
+      <w:r>
+        <w:t>distància</w:t>
+      </w:r>
+      <w:proofErr w:type="spellEnd"/>
+      <w:r>
+        <w:t xml:space="preserve"> </w:t>
+      </w:r>
+      <w:proofErr w:type="spellStart"/>
+      <w:r>
+        <w:t>fins</w:t>
+      </w:r>
+      <w:proofErr w:type="spellEnd"/>
+      <w:r>
+        <w:t xml:space="preserve"> al </w:t>
+      </w:r>
+      <w:proofErr w:type="spellStart"/>
+      <w:r>
+        <w:t>node</w:t>
+      </w:r>
+      <w:proofErr w:type="spellEnd"/>
+      <w:r>
+        <w:t xml:space="preserve"> </w:t>
+      </w:r>
+      <w:proofErr w:type="spellStart"/>
+      <w:r>
+        <w:t>objectiu</w:t>
+      </w:r>
+      <w:proofErr w:type="spellEnd"/>
+      <w:r>
+        <w:t xml:space="preserve">, </w:t>
+      </w:r>
+      <w:proofErr w:type="spellStart"/>
+      <w:r>
+        <w:t>haurem</w:t>
+      </w:r>
+      <w:proofErr w:type="spellEnd"/>
+      <w:r>
+        <w:t xml:space="preserve"> </w:t>
+      </w:r>
+      <w:proofErr w:type="spellStart"/>
+      <w:r>
+        <w:t>d’implementar</w:t>
+      </w:r>
+      <w:proofErr w:type="spellEnd"/>
+      <w:r>
+        <w:t xml:space="preserve"> un </w:t>
+      </w:r>
+      <w:proofErr w:type="spellStart"/>
+      <w:r>
+        <w:t>altre</w:t>
+      </w:r>
+      <w:proofErr w:type="spellEnd"/>
+      <w:r>
+        <w:t xml:space="preserve"> </w:t>
+      </w:r>
+      <w:proofErr w:type="spellStart"/>
+      <w:r>
+        <w:t>algorisme</w:t>
+      </w:r>
+      <w:proofErr w:type="spellEnd"/>
+      <w:r>
+        <w:t xml:space="preserve"> </w:t>
+      </w:r>
+      <w:proofErr w:type="spellStart"/>
+      <w:r>
+        <w:t>d’exploració</w:t>
+      </w:r>
+      <w:proofErr w:type="spellEnd"/>
+      <w:r>
+        <w:t xml:space="preserve">, </w:t>
+      </w:r>
+      <w:proofErr w:type="spellStart"/>
+      <w:r>
+        <w:t>com</w:t>
+      </w:r>
+      <w:proofErr w:type="spellEnd"/>
+      <w:r>
+        <w:t xml:space="preserve"> per </w:t>
+      </w:r>
+      <w:proofErr w:type="spellStart"/>
+      <w:r>
+        <w:t>exemple</w:t>
+      </w:r>
+      <w:proofErr w:type="spellEnd"/>
+      <w:r>
+        <w:t xml:space="preserve"> el ja </w:t>
+      </w:r>
+      <w:proofErr w:type="spellStart"/>
+      <w:r>
+        <w:t>anteriorment</w:t>
+      </w:r>
+      <w:proofErr w:type="spellEnd"/>
+      <w:r>
+        <w:t xml:space="preserve"> </w:t>
+      </w:r>
+      <w:proofErr w:type="spellStart"/>
+      <w:r>
+        <w:t>mencionat</w:t>
+      </w:r>
+      <w:proofErr w:type="spellEnd"/>
+      <w:r>
+        <w:t xml:space="preserve"> </w:t>
+      </w:r>
+      <w:proofErr w:type="spellStart"/>
+      <w:r>
+        <w:t>Djikstra</w:t>
+      </w:r>
+      <w:proofErr w:type="spellEnd"/>
+      <w:r>
+        <w:t>.</w:t>
+      </w:r>
+    </w:p>
+    <w:p>
+      <w:pPr>
+        <w:jc w:val="both"/>
+      </w:pPr>
+    </w:p>
+    <w:p>
+      <w:pPr>
+        <w:jc w:val="both"/>
+      </w:pPr>
+      <w:r>
+        <w:t xml:space="preserve">L’A* </w:t>
+      </w:r>
+      <w:proofErr w:type="spellStart"/>
+      <w:r>
+        <w:t>assigna</w:t>
+      </w:r>
+      <w:proofErr w:type="spellEnd"/>
+      <w:r>
+        <w:t xml:space="preserve"> a cada </w:t>
+      </w:r>
+      <w:proofErr w:type="spellStart"/>
+      <w:r>
+        <w:t>node</w:t>
+      </w:r>
+      <w:proofErr w:type="spellEnd"/>
+      <w:r>
+        <w:t xml:space="preserve"> un </w:t>
+      </w:r>
+      <w:proofErr w:type="spellStart"/>
+      <w:r>
+        <w:t>cost</w:t>
+      </w:r>
+      <w:proofErr w:type="spellEnd"/>
+      <w:r>
+        <w:t xml:space="preserve"> f(n) = g(n) + h(n), </w:t>
+      </w:r>
+      <w:proofErr w:type="spellStart"/>
+      <w:r>
+        <w:t>on</w:t>
+      </w:r>
+      <w:proofErr w:type="spellEnd"/>
+      <w:r>
+        <w:t xml:space="preserve"> n </w:t>
+      </w:r>
+      <w:proofErr w:type="spellStart"/>
+      <w:r>
+        <w:t>és</w:t>
+      </w:r>
+      <w:proofErr w:type="spellEnd"/>
+      <w:r>
+        <w:t xml:space="preserve"> el </w:t>
+      </w:r>
+      <w:proofErr w:type="spellStart"/>
+      <w:proofErr w:type="gramStart"/>
+      <w:r>
+        <w:t>node</w:t>
+      </w:r>
+      <w:proofErr w:type="spellEnd"/>
+      <w:r>
+        <w:t>,  g</w:t>
+      </w:r>
+      <w:proofErr w:type="gramEnd"/>
+      <w:r>
+        <w:t xml:space="preserve"> </w:t>
+      </w:r>
+      <w:proofErr w:type="spellStart"/>
+      <w:r>
+        <w:t>és</w:t>
+      </w:r>
+      <w:proofErr w:type="spellEnd"/>
+      <w:r>
+        <w:t xml:space="preserve"> la </w:t>
+      </w:r>
+      <w:proofErr w:type="spellStart"/>
+      <w:r>
+        <w:t>funció</w:t>
+      </w:r>
+      <w:proofErr w:type="spellEnd"/>
+      <w:r>
+        <w:t xml:space="preserve"> que determina la </w:t>
+      </w:r>
+      <w:proofErr w:type="spellStart"/>
+      <w:r>
+        <w:t>distància</w:t>
+      </w:r>
+      <w:proofErr w:type="spellEnd"/>
+      <w:r>
+        <w:t xml:space="preserve"> del </w:t>
+      </w:r>
+      <w:proofErr w:type="spellStart"/>
+      <w:r>
+        <w:t>node</w:t>
+      </w:r>
+      <w:proofErr w:type="spellEnd"/>
+      <w:r>
+        <w:t xml:space="preserve"> inicial </w:t>
+      </w:r>
+      <w:proofErr w:type="spellStart"/>
+      <w:r>
+        <w:t>fins</w:t>
+      </w:r>
+      <w:proofErr w:type="spellEnd"/>
+      <w:r>
+        <w:t xml:space="preserve"> a n, i h </w:t>
+      </w:r>
+      <w:proofErr w:type="spellStart"/>
+      <w:r>
+        <w:t>és</w:t>
+      </w:r>
+      <w:proofErr w:type="spellEnd"/>
+      <w:r>
+        <w:t xml:space="preserve"> la </w:t>
+      </w:r>
+      <w:proofErr w:type="spellStart"/>
+      <w:r>
+        <w:t>funció</w:t>
+      </w:r>
+      <w:proofErr w:type="spellEnd"/>
+      <w:r>
+        <w:t xml:space="preserve"> heurística que estima el </w:t>
+      </w:r>
+      <w:proofErr w:type="spellStart"/>
+      <w:r>
+        <w:t>cost</w:t>
+      </w:r>
+      <w:proofErr w:type="spellEnd"/>
+      <w:r>
+        <w:t xml:space="preserve"> entre el </w:t>
+      </w:r>
+      <w:proofErr w:type="spellStart"/>
+      <w:r>
+        <w:t>node</w:t>
+      </w:r>
+      <w:proofErr w:type="spellEnd"/>
+      <w:r>
+        <w:t xml:space="preserve"> n i el </w:t>
+      </w:r>
+      <w:proofErr w:type="spellStart"/>
+      <w:r>
+        <w:t>node</w:t>
+      </w:r>
+      <w:proofErr w:type="spellEnd"/>
+      <w:r>
+        <w:t xml:space="preserve"> </w:t>
+      </w:r>
+      <w:proofErr w:type="spellStart"/>
+      <w:r>
+        <w:t>objectiu</w:t>
+      </w:r>
+      <w:proofErr w:type="spellEnd"/>
+      <w:r>
+        <w:t xml:space="preserve">. Tal i </w:t>
+      </w:r>
+      <w:proofErr w:type="spellStart"/>
+      <w:r>
+        <w:t>com</w:t>
+      </w:r>
+      <w:proofErr w:type="spellEnd"/>
+      <w:r>
+        <w:t xml:space="preserve"> </w:t>
+      </w:r>
+      <w:proofErr w:type="spellStart"/>
+      <w:r>
+        <w:t>hem</w:t>
+      </w:r>
+      <w:proofErr w:type="spellEnd"/>
+      <w:r>
+        <w:t xml:space="preserve"> </w:t>
+      </w:r>
+      <w:proofErr w:type="spellStart"/>
+      <w:r>
+        <w:t>dit</w:t>
+      </w:r>
+      <w:proofErr w:type="spellEnd"/>
+      <w:r>
+        <w:t xml:space="preserve">, el </w:t>
+      </w:r>
+      <w:proofErr w:type="spellStart"/>
+      <w:r>
+        <w:t>pròxim</w:t>
+      </w:r>
+      <w:proofErr w:type="spellEnd"/>
+      <w:r>
+        <w:t xml:space="preserve"> </w:t>
+      </w:r>
+      <w:proofErr w:type="spellStart"/>
+      <w:r>
+        <w:t>node</w:t>
+      </w:r>
+      <w:proofErr w:type="spellEnd"/>
+      <w:r>
+        <w:t xml:space="preserve"> a explorar en </w:t>
+      </w:r>
+      <w:proofErr w:type="spellStart"/>
+      <w:r>
+        <w:t>tot</w:t>
+      </w:r>
+      <w:proofErr w:type="spellEnd"/>
+      <w:r>
+        <w:t xml:space="preserve"> </w:t>
+      </w:r>
+      <w:proofErr w:type="spellStart"/>
+      <w:r>
+        <w:t>moment</w:t>
+      </w:r>
+      <w:proofErr w:type="spellEnd"/>
+      <w:r>
+        <w:t xml:space="preserve"> </w:t>
+      </w:r>
+      <w:proofErr w:type="spellStart"/>
+      <w:r>
+        <w:t>serà</w:t>
+      </w:r>
+      <w:proofErr w:type="spellEnd"/>
+      <w:r>
+        <w:t xml:space="preserve"> el que </w:t>
+      </w:r>
+      <w:proofErr w:type="spellStart"/>
+      <w:r>
+        <w:t>tingui</w:t>
+      </w:r>
+      <w:proofErr w:type="spellEnd"/>
+      <w:r>
+        <w:t xml:space="preserve"> la f mes </w:t>
+      </w:r>
+      <w:proofErr w:type="spellStart"/>
+      <w:r>
+        <w:t>baixa</w:t>
+      </w:r>
+      <w:proofErr w:type="spellEnd"/>
+      <w:r>
+        <w:t xml:space="preserve">, </w:t>
+      </w:r>
+      <w:proofErr w:type="spellStart"/>
+      <w:r>
+        <w:t>fins</w:t>
+      </w:r>
+      <w:proofErr w:type="spellEnd"/>
+      <w:r>
+        <w:t xml:space="preserve"> a </w:t>
+      </w:r>
+      <w:proofErr w:type="spellStart"/>
+      <w:r>
+        <w:t>trobar</w:t>
+      </w:r>
+      <w:proofErr w:type="spellEnd"/>
+      <w:r>
+        <w:t xml:space="preserve"> el </w:t>
+      </w:r>
+      <w:proofErr w:type="spellStart"/>
+      <w:r>
+        <w:t>node</w:t>
+      </w:r>
+      <w:proofErr w:type="spellEnd"/>
+      <w:r>
+        <w:t xml:space="preserve"> </w:t>
+      </w:r>
+      <w:proofErr w:type="spellStart"/>
+      <w:r>
+        <w:t>objectiu</w:t>
+      </w:r>
+      <w:proofErr w:type="spellEnd"/>
+      <w:r>
+        <w:t>.</w:t>
+      </w:r>
+    </w:p>
+    <w:p>
+      <w:pPr>
+        <w:jc w:val="both"/>
+      </w:pPr>
+    </w:p>
+    <w:p>
+      <w:pPr>
+        <w:jc w:val="both"/>
+      </w:pPr>
+      <w:proofErr w:type="spellStart"/>
+      <w:r>
+        <w:t>És</w:t>
+      </w:r>
+      <w:proofErr w:type="spellEnd"/>
+      <w:r>
+        <w:t xml:space="preserve"> </w:t>
+      </w:r>
+      <w:proofErr w:type="spellStart"/>
+      <w:r>
+        <w:t>molt</w:t>
+      </w:r>
+      <w:proofErr w:type="spellEnd"/>
+      <w:r>
+        <w:t xml:space="preserve"> </w:t>
+      </w:r>
+      <w:proofErr w:type="spellStart"/>
+      <w:r>
+        <w:t>important</w:t>
+      </w:r>
+      <w:proofErr w:type="spellEnd"/>
+      <w:r>
+        <w:t xml:space="preserve"> </w:t>
+      </w:r>
+      <w:proofErr w:type="gramStart"/>
+      <w:r>
+        <w:t>mencionar</w:t>
+      </w:r>
+      <w:proofErr w:type="gramEnd"/>
+      <w:r>
+        <w:t xml:space="preserve"> que </w:t>
+      </w:r>
+      <w:proofErr w:type="spellStart"/>
+      <w:r>
+        <w:t>aquesta</w:t>
+      </w:r>
+      <w:proofErr w:type="spellEnd"/>
+      <w:r>
+        <w:t xml:space="preserve"> heurística </w:t>
+      </w:r>
+      <w:proofErr w:type="spellStart"/>
+      <w:r>
+        <w:t>sempre</w:t>
+      </w:r>
+      <w:proofErr w:type="spellEnd"/>
+      <w:r>
+        <w:t xml:space="preserve"> ha </w:t>
+      </w:r>
+      <w:proofErr w:type="spellStart"/>
+      <w:r>
+        <w:t>d’estimar</w:t>
+      </w:r>
+      <w:proofErr w:type="spellEnd"/>
+      <w:r>
+        <w:t xml:space="preserve"> un </w:t>
+      </w:r>
+      <w:proofErr w:type="spellStart"/>
+      <w:r>
+        <w:t>cost</w:t>
+      </w:r>
+      <w:proofErr w:type="spellEnd"/>
+      <w:r>
+        <w:t xml:space="preserve"> igual o </w:t>
+      </w:r>
+      <w:proofErr w:type="spellStart"/>
+      <w:r>
+        <w:t>més</w:t>
+      </w:r>
+      <w:proofErr w:type="spellEnd"/>
+      <w:r>
+        <w:t xml:space="preserve"> </w:t>
+      </w:r>
+      <w:proofErr w:type="spellStart"/>
+      <w:r>
+        <w:t>baix</w:t>
+      </w:r>
+      <w:proofErr w:type="spellEnd"/>
+      <w:r>
+        <w:t xml:space="preserve"> al </w:t>
+      </w:r>
+      <w:proofErr w:type="spellStart"/>
+      <w:r>
+        <w:t>cost</w:t>
+      </w:r>
+      <w:proofErr w:type="spellEnd"/>
+      <w:r>
+        <w:t xml:space="preserve"> real. Del </w:t>
+      </w:r>
+      <w:proofErr w:type="spellStart"/>
+      <w:r>
+        <w:t>contrari</w:t>
+      </w:r>
+      <w:proofErr w:type="spellEnd"/>
+      <w:r>
+        <w:t xml:space="preserve">, </w:t>
+      </w:r>
+      <w:proofErr w:type="spellStart"/>
+      <w:r>
+        <w:t>l’algorisme</w:t>
+      </w:r>
+      <w:proofErr w:type="spellEnd"/>
+      <w:r>
+        <w:t xml:space="preserve"> no </w:t>
+      </w:r>
+      <w:proofErr w:type="spellStart"/>
+      <w:r>
+        <w:t>ens</w:t>
+      </w:r>
+      <w:proofErr w:type="spellEnd"/>
+      <w:r>
+        <w:t xml:space="preserve"> </w:t>
+      </w:r>
+      <w:proofErr w:type="spellStart"/>
+      <w:r>
+        <w:t>assegura</w:t>
+      </w:r>
+      <w:proofErr w:type="spellEnd"/>
+      <w:r>
+        <w:t xml:space="preserve"> </w:t>
+      </w:r>
+      <w:proofErr w:type="spellStart"/>
+      <w:r>
+        <w:t>trobar</w:t>
+      </w:r>
+      <w:proofErr w:type="spellEnd"/>
+      <w:r>
+        <w:t xml:space="preserve"> la </w:t>
+      </w:r>
+      <w:proofErr w:type="spellStart"/>
+      <w:r>
+        <w:t>solució</w:t>
+      </w:r>
+      <w:proofErr w:type="spellEnd"/>
+      <w:r>
+        <w:t xml:space="preserve"> </w:t>
+      </w:r>
+      <w:proofErr w:type="spellStart"/>
+      <w:r>
+        <w:t>més</w:t>
+      </w:r>
+      <w:proofErr w:type="spellEnd"/>
+      <w:r>
+        <w:t xml:space="preserve"> </w:t>
+      </w:r>
+      <w:proofErr w:type="spellStart"/>
+      <w:r>
+        <w:t>òptima</w:t>
+      </w:r>
+      <w:proofErr w:type="spellEnd"/>
+      <w:r>
+        <w:t xml:space="preserve"> del </w:t>
+      </w:r>
+      <w:proofErr w:type="spellStart"/>
+      <w:r>
+        <w:t>node</w:t>
+      </w:r>
+      <w:proofErr w:type="spellEnd"/>
+      <w:r>
+        <w:t xml:space="preserve"> inicial al </w:t>
+      </w:r>
+      <w:proofErr w:type="spellStart"/>
+      <w:r>
+        <w:t>node</w:t>
+      </w:r>
+      <w:proofErr w:type="spellEnd"/>
+      <w:r>
+        <w:t xml:space="preserve"> final.</w:t>
+      </w:r>
+    </w:p>
+    <w:p>
+      <w:pPr>
+        <w:rPr>
+          <w:lang w:val="ca-ES"/>
+        </w:rPr>
+      </w:pPr>
+    </w:p>
+    <w:p>
+      <w:pPr>
+        <w:rPr>
+          <w:lang w:val="ca-ES"/>
+        </w:rPr>
+      </w:pPr>
+    </w:p>
+    <w:p>
+      <w:pPr>
+        <w:rPr>
+          <w:b/>
+          <w:bCs/>
+          <w:sz w:val="28"/>
+          <w:szCs w:val="28"/>
+          <w:u w:val="single"/>
+          <w:lang w:val="ca-ES"/>
+        </w:rPr>
+      </w:pPr>
+      <w:r>
+        <w:rPr>
+          <w:b/>
+          <w:bCs/>
+          <w:sz w:val="28"/>
+          <w:szCs w:val="28"/>
+          <w:u w:val="single"/>
+          <w:lang w:val="ca-ES"/>
+        </w:rPr>
+        <w:t>Implementació</w:t>
+      </w:r>
+    </w:p>
+    <w:p>
+      <w:pPr>
+        <w:jc w:val="both"/>
+        <w:rPr>
+          <w:lang w:val="ca-ES"/>
+        </w:rPr>
+      </w:pPr>
+    </w:p>
+    <w:p>
+      <w:pPr>
+        <w:jc w:val="both"/>
         <w:rPr>
           <w:lang w:val="ca-ES"/>
         </w:rPr>
@@ -1209,7 +2408,7 @@
     </w:p>
     <w:p>
       <w:pPr>
-        <w:pStyle w:val="Ttulo2"/>
+        <w:pStyle w:val="Heading2"/>
         <w:rPr>
           <w:lang w:val="ca-ES"/>
         </w:rPr>
@@ -1231,7 +2430,7 @@
     </w:p>
     <w:p>
       <w:pPr>
-        <w:pStyle w:val="Ttulo1"/>
+        <w:pStyle w:val="Heading1"/>
         <w:rPr>
           <w:lang w:val="ca-ES"/>
         </w:rPr>
@@ -1241,7 +2440,6 @@
         <w:rPr>
           <w:lang w:val="ca-ES"/>
         </w:rPr>
-        <w:lastRenderedPageBreak/>
         <w:t>Comparació d’Algorismes</w:t>
       </w:r>
       <w:bookmarkEnd w:id="1"/>
@@ -1255,7 +2453,7 @@
     </w:p>
     <w:p>
       <w:pPr>
-        <w:pStyle w:val="Ttulo2"/>
+        <w:pStyle w:val="Heading2"/>
         <w:rPr>
           <w:lang w:val="ca-ES"/>
         </w:rPr>
@@ -1278,7 +2476,7 @@
     </w:p>
     <w:p>
       <w:pPr>
-        <w:pStyle w:val="Ttulo2"/>
+        <w:pStyle w:val="Heading2"/>
         <w:rPr>
           <w:lang w:val="ca-ES"/>
         </w:rPr>
@@ -1301,7 +2499,7 @@
     </w:p>
     <w:p>
       <w:pPr>
-        <w:pStyle w:val="Ttulo1"/>
+        <w:pStyle w:val="Heading1"/>
         <w:rPr>
           <w:lang w:val="ca-ES"/>
         </w:rPr>
@@ -1582,7 +2780,7 @@
     </w:p>
     <w:p>
       <w:pPr>
-        <w:pStyle w:val="Ttulo1"/>
+        <w:pStyle w:val="Heading1"/>
         <w:rPr>
           <w:lang w:val="ca-ES"/>
         </w:rPr>
@@ -1619,7 +2817,7 @@
     </w:p>
     <w:p>
       <w:pPr>
-        <w:pStyle w:val="Ttulo1"/>
+        <w:pStyle w:val="Heading1"/>
         <w:rPr>
           <w:lang w:val="ca-ES"/>
         </w:rPr>
@@ -1640,7 +2838,7 @@
     </w:p>
     <w:p>
       <w:pPr>
-        <w:pStyle w:val="Prrafodelista"/>
+        <w:pStyle w:val="ListParagraph"/>
         <w:numPr>
           <w:ilvl w:val="0"/>
           <w:numId w:val="1"/>
@@ -1652,7 +2850,7 @@
       <w:hyperlink r:id="rId8" w:history="1">
         <w:r>
           <w:rPr>
-            <w:rStyle w:val="Hipervnculo"/>
+            <w:rStyle w:val="Hyperlink"/>
             <w:lang w:val="ca-ES"/>
           </w:rPr>
           <w:t>https://www.youtube.com/watch?v=eSOJ3ARN5FM</w:t>
@@ -1661,7 +2859,7 @@
     </w:p>
     <w:p>
       <w:pPr>
-        <w:pStyle w:val="Prrafodelista"/>
+        <w:pStyle w:val="ListParagraph"/>
         <w:numPr>
           <w:ilvl w:val="0"/>
           <w:numId w:val="1"/>
@@ -1673,7 +2871,7 @@
       <w:hyperlink r:id="rId9" w:history="1">
         <w:r>
           <w:rPr>
-            <w:rStyle w:val="Hipervnculo"/>
+            <w:rStyle w:val="Hyperlink"/>
             <w:lang w:val="ca-ES"/>
           </w:rPr>
           <w:t>https://www.geeksforgeeks.org/a-search-algorithm/</w:t>
@@ -1682,7 +2880,7 @@
     </w:p>
     <w:p>
       <w:pPr>
-        <w:pStyle w:val="Prrafodelista"/>
+        <w:pStyle w:val="ListParagraph"/>
         <w:numPr>
           <w:ilvl w:val="0"/>
           <w:numId w:val="1"/>
@@ -1694,7 +2892,7 @@
       <w:hyperlink r:id="rId10" w:history="1">
         <w:r>
           <w:rPr>
-            <w:rStyle w:val="Hipervnculo"/>
+            <w:rStyle w:val="Hyperlink"/>
             <w:lang w:val="ca-ES"/>
           </w:rPr>
           <w:t>https://en.wikipedia.org/wiki/Constraint_satisfaction_problem</w:t>
@@ -1703,7 +2901,7 @@
     </w:p>
     <w:p>
       <w:pPr>
-        <w:pStyle w:val="Prrafodelista"/>
+        <w:pStyle w:val="ListParagraph"/>
         <w:numPr>
           <w:ilvl w:val="0"/>
           <w:numId w:val="1"/>
@@ -1715,7 +2913,7 @@
       <w:hyperlink r:id="rId11" w:history="1">
         <w:r>
           <w:rPr>
-            <w:rStyle w:val="Hipervnculo"/>
+            <w:rStyle w:val="Hyperlink"/>
             <w:lang w:val="ca-ES"/>
           </w:rPr>
           <w:t>https://www.baeldung.com/cs/csp</w:t>
@@ -1772,7 +2970,7 @@
   <w:sdt>
     <w:sdtPr>
       <w:rPr>
-        <w:rStyle w:val="Nmerodepgina"/>
+        <w:rStyle w:val="PageNumber"/>
       </w:rPr>
       <w:id w:val="1798095851"/>
       <w:docPartObj>
@@ -1782,46 +2980,46 @@
     </w:sdtPr>
     <w:sdtEndPr>
       <w:rPr>
-        <w:rStyle w:val="Nmerodepgina"/>
+        <w:rStyle w:val="PageNumber"/>
       </w:rPr>
     </w:sdtEndPr>
     <w:sdtContent>
       <w:p>
         <w:pPr>
-          <w:pStyle w:val="Piedepgina"/>
+          <w:pStyle w:val="Footer"/>
           <w:framePr w:wrap="none" w:vAnchor="text" w:hAnchor="margin" w:xAlign="center" w:y="1"/>
           <w:rPr>
-            <w:rStyle w:val="Nmerodepgina"/>
+            <w:rStyle w:val="PageNumber"/>
           </w:rPr>
         </w:pPr>
         <w:r>
           <w:rPr>
-            <w:rStyle w:val="Nmerodepgina"/>
+            <w:rStyle w:val="PageNumber"/>
           </w:rPr>
           <w:fldChar w:fldCharType="begin"/>
         </w:r>
         <w:r>
           <w:rPr>
-            <w:rStyle w:val="Nmerodepgina"/>
+            <w:rStyle w:val="PageNumber"/>
           </w:rPr>
           <w:instrText xml:space="preserve"> PAGE </w:instrText>
         </w:r>
         <w:r>
           <w:rPr>
-            <w:rStyle w:val="Nmerodepgina"/>
+            <w:rStyle w:val="PageNumber"/>
           </w:rPr>
           <w:fldChar w:fldCharType="separate"/>
         </w:r>
         <w:r>
           <w:rPr>
-            <w:rStyle w:val="Nmerodepgina"/>
+            <w:rStyle w:val="PageNumber"/>
             <w:noProof/>
           </w:rPr>
           <w:t>1</w:t>
         </w:r>
         <w:r>
           <w:rPr>
-            <w:rStyle w:val="Nmerodepgina"/>
+            <w:rStyle w:val="PageNumber"/>
           </w:rPr>
           <w:fldChar w:fldCharType="end"/>
         </w:r>
@@ -1830,7 +3028,7 @@
   </w:sdt>
   <w:p>
     <w:pPr>
-      <w:pStyle w:val="Piedepgina"/>
+      <w:pStyle w:val="Footer"/>
     </w:pPr>
   </w:p>
 </w:ftr>
@@ -1841,7 +3039,7 @@
   <w:sdt>
     <w:sdtPr>
       <w:rPr>
-        <w:rStyle w:val="Nmerodepgina"/>
+        <w:rStyle w:val="PageNumber"/>
         <w:b/>
         <w:bCs/>
         <w:color w:val="421669"/>
@@ -1855,16 +3053,16 @@
     </w:sdtPr>
     <w:sdtEndPr>
       <w:rPr>
-        <w:rStyle w:val="Nmerodepgina"/>
+        <w:rStyle w:val="PageNumber"/>
       </w:rPr>
     </w:sdtEndPr>
     <w:sdtContent>
       <w:p>
         <w:pPr>
-          <w:pStyle w:val="Piedepgina"/>
+          <w:pStyle w:val="Footer"/>
           <w:framePr w:wrap="none" w:vAnchor="text" w:hAnchor="margin" w:xAlign="center" w:y="1"/>
           <w:rPr>
-            <w:rStyle w:val="Nmerodepgina"/>
+            <w:rStyle w:val="PageNumber"/>
             <w:b/>
             <w:bCs/>
             <w:color w:val="421669"/>
@@ -1873,7 +3071,7 @@
         </w:pPr>
         <w:r>
           <w:rPr>
-            <w:rStyle w:val="Nmerodepgina"/>
+            <w:rStyle w:val="PageNumber"/>
             <w:b/>
             <w:bCs/>
             <w:color w:val="421669"/>
@@ -1883,7 +3081,7 @@
         </w:r>
         <w:r>
           <w:rPr>
-            <w:rStyle w:val="Nmerodepgina"/>
+            <w:rStyle w:val="PageNumber"/>
             <w:b/>
             <w:bCs/>
             <w:color w:val="421669"/>
@@ -1893,7 +3091,7 @@
         </w:r>
         <w:r>
           <w:rPr>
-            <w:rStyle w:val="Nmerodepgina"/>
+            <w:rStyle w:val="PageNumber"/>
             <w:b/>
             <w:bCs/>
             <w:color w:val="421669"/>
@@ -1903,7 +3101,7 @@
         </w:r>
         <w:r>
           <w:rPr>
-            <w:rStyle w:val="Nmerodepgina"/>
+            <w:rStyle w:val="PageNumber"/>
             <w:b/>
             <w:bCs/>
             <w:noProof/>
@@ -1914,7 +3112,7 @@
         </w:r>
         <w:r>
           <w:rPr>
-            <w:rStyle w:val="Nmerodepgina"/>
+            <w:rStyle w:val="PageNumber"/>
             <w:b/>
             <w:bCs/>
             <w:color w:val="421669"/>
@@ -1927,7 +3125,7 @@
   </w:sdt>
   <w:p>
     <w:pPr>
-      <w:pStyle w:val="Piedepgina"/>
+      <w:pStyle w:val="Footer"/>
     </w:pPr>
   </w:p>
 </w:ftr>
@@ -2444,11 +3642,11 @@
     <w:name w:val="Normal"/>
     <w:qFormat/>
   </w:style>
-  <w:style w:type="paragraph" w:styleId="Ttulo1">
+  <w:style w:type="paragraph" w:styleId="Heading1">
     <w:name w:val="heading 1"/>
     <w:basedOn w:val="Normal"/>
     <w:next w:val="Normal"/>
-    <w:link w:val="Ttulo1Car"/>
+    <w:link w:val="Heading1Char"/>
     <w:uiPriority w:val="9"/>
     <w:qFormat/>
     <w:rsid w:val="004A34F0"/>
@@ -2466,11 +3664,11 @@
       <w:szCs w:val="32"/>
     </w:rPr>
   </w:style>
-  <w:style w:type="paragraph" w:styleId="Ttulo2">
+  <w:style w:type="paragraph" w:styleId="Heading2">
     <w:name w:val="heading 2"/>
     <w:basedOn w:val="Normal"/>
     <w:next w:val="Normal"/>
-    <w:link w:val="Ttulo2Car"/>
+    <w:link w:val="Heading2Char"/>
     <w:uiPriority w:val="9"/>
     <w:unhideWhenUsed/>
     <w:qFormat/>
@@ -2490,13 +3688,13 @@
       <w:u w:val="single"/>
     </w:rPr>
   </w:style>
-  <w:style w:type="character" w:default="1" w:styleId="Fuentedeprrafopredeter">
+  <w:style w:type="character" w:default="1" w:styleId="DefaultParagraphFont">
     <w:name w:val="Default Paragraph Font"/>
     <w:uiPriority w:val="1"/>
     <w:semiHidden/>
     <w:unhideWhenUsed/>
   </w:style>
-  <w:style w:type="table" w:default="1" w:styleId="Tablanormal">
+  <w:style w:type="table" w:default="1" w:styleId="TableNormal">
     <w:name w:val="Normal Table"/>
     <w:uiPriority w:val="99"/>
     <w:semiHidden/>
@@ -2511,16 +3709,16 @@
       </w:tblCellMar>
     </w:tblPr>
   </w:style>
-  <w:style w:type="numbering" w:default="1" w:styleId="Sinlista">
+  <w:style w:type="numbering" w:default="1" w:styleId="NoList">
     <w:name w:val="No List"/>
     <w:uiPriority w:val="99"/>
     <w:semiHidden/>
     <w:unhideWhenUsed/>
   </w:style>
-  <w:style w:type="character" w:customStyle="1" w:styleId="Ttulo1Car">
-    <w:name w:val="Título 1 Car"/>
-    <w:basedOn w:val="Fuentedeprrafopredeter"/>
-    <w:link w:val="Ttulo1"/>
+  <w:style w:type="character" w:customStyle="1" w:styleId="Heading1Char">
+    <w:name w:val="Heading 1 Char"/>
+    <w:basedOn w:val="DefaultParagraphFont"/>
+    <w:link w:val="Heading1"/>
     <w:uiPriority w:val="9"/>
     <w:rsid w:val="004A34F0"/>
     <w:rPr>
@@ -2531,10 +3729,10 @@
       <w:szCs w:val="32"/>
     </w:rPr>
   </w:style>
-  <w:style w:type="character" w:customStyle="1" w:styleId="Ttulo2Car">
-    <w:name w:val="Título 2 Car"/>
-    <w:basedOn w:val="Fuentedeprrafopredeter"/>
-    <w:link w:val="Ttulo2"/>
+  <w:style w:type="character" w:customStyle="1" w:styleId="Heading2Char">
+    <w:name w:val="Heading 2 Char"/>
+    <w:basedOn w:val="DefaultParagraphFont"/>
+    <w:link w:val="Heading2"/>
     <w:uiPriority w:val="9"/>
     <w:rsid w:val="004A34F0"/>
     <w:rPr>
@@ -2546,9 +3744,9 @@
       <w:u w:val="single"/>
     </w:rPr>
   </w:style>
-  <w:style w:type="paragraph" w:styleId="TtuloTDC">
+  <w:style w:type="paragraph" w:styleId="TOCHeading">
     <w:name w:val="TOC Heading"/>
-    <w:basedOn w:val="Ttulo1"/>
+    <w:basedOn w:val="Heading1"/>
     <w:next w:val="Normal"/>
     <w:uiPriority w:val="39"/>
     <w:unhideWhenUsed/>
@@ -2566,7 +3764,7 @@
       <w:lang w:eastAsia="es-ES_tradnl"/>
     </w:rPr>
   </w:style>
-  <w:style w:type="paragraph" w:styleId="TDC1">
+  <w:style w:type="paragraph" w:styleId="TOC1">
     <w:name w:val="toc 1"/>
     <w:basedOn w:val="Normal"/>
     <w:next w:val="Normal"/>
@@ -2585,7 +3783,7 @@
       <w:iCs/>
     </w:rPr>
   </w:style>
-  <w:style w:type="paragraph" w:styleId="TDC2">
+  <w:style w:type="paragraph" w:styleId="TOC2">
     <w:name w:val="toc 2"/>
     <w:basedOn w:val="Normal"/>
     <w:next w:val="Normal"/>
@@ -2605,9 +3803,9 @@
       <w:szCs w:val="22"/>
     </w:rPr>
   </w:style>
-  <w:style w:type="character" w:styleId="Hipervnculo">
+  <w:style w:type="character" w:styleId="Hyperlink">
     <w:name w:val="Hyperlink"/>
-    <w:basedOn w:val="Fuentedeprrafopredeter"/>
+    <w:basedOn w:val="DefaultParagraphFont"/>
     <w:uiPriority w:val="99"/>
     <w:unhideWhenUsed/>
     <w:rsid w:val="00107EDD"/>
@@ -2616,7 +3814,7 @@
       <w:u w:val="single"/>
     </w:rPr>
   </w:style>
-  <w:style w:type="paragraph" w:styleId="TDC3">
+  <w:style w:type="paragraph" w:styleId="TOC3">
     <w:name w:val="toc 3"/>
     <w:basedOn w:val="Normal"/>
     <w:next w:val="Normal"/>
@@ -2634,7 +3832,7 @@
       <w:szCs w:val="20"/>
     </w:rPr>
   </w:style>
-  <w:style w:type="paragraph" w:styleId="TDC4">
+  <w:style w:type="paragraph" w:styleId="TOC4">
     <w:name w:val="toc 4"/>
     <w:basedOn w:val="Normal"/>
     <w:next w:val="Normal"/>
@@ -2652,7 +3850,7 @@
       <w:szCs w:val="20"/>
     </w:rPr>
   </w:style>
-  <w:style w:type="paragraph" w:styleId="TDC5">
+  <w:style w:type="paragraph" w:styleId="TOC5">
     <w:name w:val="toc 5"/>
     <w:basedOn w:val="Normal"/>
     <w:next w:val="Normal"/>
@@ -2670,7 +3868,7 @@
       <w:szCs w:val="20"/>
     </w:rPr>
   </w:style>
-  <w:style w:type="paragraph" w:styleId="TDC6">
+  <w:style w:type="paragraph" w:styleId="TOC6">
     <w:name w:val="toc 6"/>
     <w:basedOn w:val="Normal"/>
     <w:next w:val="Normal"/>
@@ -2688,7 +3886,7 @@
       <w:szCs w:val="20"/>
     </w:rPr>
   </w:style>
-  <w:style w:type="paragraph" w:styleId="TDC7">
+  <w:style w:type="paragraph" w:styleId="TOC7">
     <w:name w:val="toc 7"/>
     <w:basedOn w:val="Normal"/>
     <w:next w:val="Normal"/>
@@ -2706,7 +3904,7 @@
       <w:szCs w:val="20"/>
     </w:rPr>
   </w:style>
-  <w:style w:type="paragraph" w:styleId="TDC8">
+  <w:style w:type="paragraph" w:styleId="TOC8">
     <w:name w:val="toc 8"/>
     <w:basedOn w:val="Normal"/>
     <w:next w:val="Normal"/>
@@ -2724,7 +3922,7 @@
       <w:szCs w:val="20"/>
     </w:rPr>
   </w:style>
-  <w:style w:type="paragraph" w:styleId="TDC9">
+  <w:style w:type="paragraph" w:styleId="TOC9">
     <w:name w:val="toc 9"/>
     <w:basedOn w:val="Normal"/>
     <w:next w:val="Normal"/>
@@ -2742,10 +3940,10 @@
       <w:szCs w:val="20"/>
     </w:rPr>
   </w:style>
-  <w:style w:type="paragraph" w:styleId="Encabezado">
+  <w:style w:type="paragraph" w:styleId="Header">
     <w:name w:val="header"/>
     <w:basedOn w:val="Normal"/>
-    <w:link w:val="EncabezadoCar"/>
+    <w:link w:val="HeaderChar"/>
     <w:uiPriority w:val="99"/>
     <w:unhideWhenUsed/>
     <w:rsid w:val="00F20CCB"/>
@@ -2756,17 +3954,17 @@
       </w:tabs>
     </w:pPr>
   </w:style>
-  <w:style w:type="character" w:customStyle="1" w:styleId="EncabezadoCar">
-    <w:name w:val="Encabezado Car"/>
-    <w:basedOn w:val="Fuentedeprrafopredeter"/>
-    <w:link w:val="Encabezado"/>
+  <w:style w:type="character" w:customStyle="1" w:styleId="HeaderChar">
+    <w:name w:val="Header Char"/>
+    <w:basedOn w:val="DefaultParagraphFont"/>
+    <w:link w:val="Header"/>
     <w:uiPriority w:val="99"/>
     <w:rsid w:val="00F20CCB"/>
   </w:style>
-  <w:style w:type="paragraph" w:styleId="Piedepgina">
+  <w:style w:type="paragraph" w:styleId="Footer">
     <w:name w:val="footer"/>
     <w:basedOn w:val="Normal"/>
-    <w:link w:val="PiedepginaCar"/>
+    <w:link w:val="FooterChar"/>
     <w:uiPriority w:val="99"/>
     <w:unhideWhenUsed/>
     <w:rsid w:val="00F20CCB"/>
@@ -2777,22 +3975,22 @@
       </w:tabs>
     </w:pPr>
   </w:style>
-  <w:style w:type="character" w:customStyle="1" w:styleId="PiedepginaCar">
-    <w:name w:val="Pie de página Car"/>
-    <w:basedOn w:val="Fuentedeprrafopredeter"/>
-    <w:link w:val="Piedepgina"/>
+  <w:style w:type="character" w:customStyle="1" w:styleId="FooterChar">
+    <w:name w:val="Footer Char"/>
+    <w:basedOn w:val="DefaultParagraphFont"/>
+    <w:link w:val="Footer"/>
     <w:uiPriority w:val="99"/>
     <w:rsid w:val="00F20CCB"/>
   </w:style>
-  <w:style w:type="character" w:styleId="Nmerodepgina">
+  <w:style w:type="character" w:styleId="PageNumber">
     <w:name w:val="page number"/>
-    <w:basedOn w:val="Fuentedeprrafopredeter"/>
+    <w:basedOn w:val="DefaultParagraphFont"/>
     <w:uiPriority w:val="99"/>
     <w:semiHidden/>
     <w:unhideWhenUsed/>
     <w:rsid w:val="00F20CCB"/>
   </w:style>
-  <w:style w:type="paragraph" w:styleId="Prrafodelista">
+  <w:style w:type="paragraph" w:styleId="ListParagraph">
     <w:name w:val="List Paragraph"/>
     <w:basedOn w:val="Normal"/>
     <w:uiPriority w:val="34"/>
@@ -2803,9 +4001,9 @@
       <w:contextualSpacing/>
     </w:pPr>
   </w:style>
-  <w:style w:type="character" w:styleId="Mencinsinresolver">
+  <w:style w:type="character" w:styleId="UnresolvedMention">
     <w:name w:val="Unresolved Mention"/>
-    <w:basedOn w:val="Fuentedeprrafopredeter"/>
+    <w:basedOn w:val="DefaultParagraphFont"/>
     <w:uiPriority w:val="99"/>
     <w:semiHidden/>
     <w:unhideWhenUsed/>

</xml_diff>